<commit_message>
William uploaded lecture10 notes for Jeff Hallman
</commit_message>
<xml_diff>
--- a/detailed_course_schedule/docx/Econ314_Expository_Data_Analysis_with R_weekly_schedule.docx
+++ b/detailed_course_schedule/docx/Econ314_Expository_Data_Analysis_with R_weekly_schedule.docx
@@ -1,6 +1,6 @@
 
 <file path=word/document.xml><?xml version="1.0" encoding="utf-8"?>
-<w:document xmlns:wpc="http://schemas.microsoft.com/office/word/2010/wordprocessingCanvas" xmlns:cx="http://schemas.microsoft.com/office/drawing/2014/chartex" xmlns:cx1="http://schemas.microsoft.com/office/drawing/2015/9/8/chartex" xmlns:cx2="http://schemas.microsoft.com/office/drawing/2015/10/21/chartex" xmlns:mc="http://schemas.openxmlformats.org/markup-compatibility/2006" xmlns:o="urn:schemas-microsoft-com:office:office" xmlns:r="http://schemas.openxmlformats.org/officeDocument/2006/relationships" xmlns:m="http://schemas.openxmlformats.org/officeDocument/2006/math" xmlns:v="urn:schemas-microsoft-com:vml" xmlns:wp14="http://schemas.microsoft.com/office/word/2010/wordprocessingDrawing" xmlns:wp="http://schemas.openxmlformats.org/drawingml/2006/wordprocessingDrawing" xmlns:w10="urn:schemas-microsoft-com:office:word" xmlns:w="http://schemas.openxmlformats.org/wordprocessingml/2006/main" xmlns:w14="http://schemas.microsoft.com/office/word/2010/wordml" xmlns:w15="http://schemas.microsoft.com/office/word/2012/wordml" xmlns:w16se="http://schemas.microsoft.com/office/word/2015/wordml/symex" xmlns:wpg="http://schemas.microsoft.com/office/word/2010/wordprocessingGroup" xmlns:wpi="http://schemas.microsoft.com/office/word/2010/wordprocessingInk" xmlns:wne="http://schemas.microsoft.com/office/word/2006/wordml" xmlns:wps="http://schemas.microsoft.com/office/word/2010/wordprocessingShape" mc:Ignorable="w14 w15 w16se wp14">
+<w:document xmlns:wpc="http://schemas.microsoft.com/office/word/2010/wordprocessingCanvas" xmlns:cx="http://schemas.microsoft.com/office/drawing/2014/chartex" xmlns:cx1="http://schemas.microsoft.com/office/drawing/2015/9/8/chartex" xmlns:cx2="http://schemas.microsoft.com/office/drawing/2015/10/21/chartex" xmlns:cx3="http://schemas.microsoft.com/office/drawing/2016/5/9/chartex" xmlns:cx4="http://schemas.microsoft.com/office/drawing/2016/5/10/chartex" xmlns:cx5="http://schemas.microsoft.com/office/drawing/2016/5/11/chartex" xmlns:mc="http://schemas.openxmlformats.org/markup-compatibility/2006" xmlns:o="urn:schemas-microsoft-com:office:office" xmlns:r="http://schemas.openxmlformats.org/officeDocument/2006/relationships" xmlns:m="http://schemas.openxmlformats.org/officeDocument/2006/math" xmlns:v="urn:schemas-microsoft-com:vml" xmlns:wp14="http://schemas.microsoft.com/office/word/2010/wordprocessingDrawing" xmlns:wp="http://schemas.openxmlformats.org/drawingml/2006/wordprocessingDrawing" xmlns:w10="urn:schemas-microsoft-com:office:word" xmlns:w="http://schemas.openxmlformats.org/wordprocessingml/2006/main" xmlns:w14="http://schemas.microsoft.com/office/word/2010/wordml" xmlns:w15="http://schemas.microsoft.com/office/word/2012/wordml" xmlns:w16se="http://schemas.microsoft.com/office/word/2015/wordml/symex" xmlns:wpg="http://schemas.microsoft.com/office/word/2010/wordprocessingGroup" xmlns:wpi="http://schemas.microsoft.com/office/word/2010/wordprocessingInk" xmlns:wne="http://schemas.microsoft.com/office/word/2006/wordml" xmlns:wps="http://schemas.microsoft.com/office/word/2010/wordprocessingShape" mc:Ignorable="w14 w15 w16se wp14">
   <w:body>
     <w:p>
       <w:pPr>
@@ -78,55 +78,138 @@
         <w:t>ACADEMIC CALENDAR</w:t>
       </w:r>
     </w:p>
-    <w:p/>
-    <w:p>
-      <w:pPr>
+    <w:p>
+      <w:pPr>
+        <w:pStyle w:val="NoSpacing"/>
+      </w:pPr>
+    </w:p>
+    <w:p>
+      <w:pPr>
+        <w:tabs>
+          <w:tab w:val="left" w:pos="2700"/>
+        </w:tabs>
+        <w:spacing w:line="336" w:lineRule="auto"/>
+        <w:rPr>
+          <w:rFonts w:ascii="Times New Roman" w:hAnsi="Times New Roman" w:cs="Times New Roman"/>
+          <w:b/>
+          <w:sz w:val="23"/>
+          <w:szCs w:val="23"/>
+        </w:rPr>
+      </w:pPr>
+      <w:r>
+        <w:rPr>
+          <w:rFonts w:ascii="Times New Roman" w:hAnsi="Times New Roman" w:cs="Times New Roman"/>
+          <w:b/>
+          <w:sz w:val="23"/>
+          <w:szCs w:val="23"/>
+        </w:rPr>
+        <w:t>Day</w:t>
+      </w:r>
+      <w:r>
+        <w:rPr>
+          <w:rFonts w:ascii="Times New Roman" w:hAnsi="Times New Roman" w:cs="Times New Roman"/>
+          <w:b/>
+          <w:sz w:val="23"/>
+          <w:szCs w:val="23"/>
+        </w:rPr>
+        <w:tab/>
+      </w:r>
+      <w:r>
+        <w:rPr>
+          <w:rFonts w:ascii="Times New Roman" w:hAnsi="Times New Roman" w:cs="Times New Roman"/>
+          <w:b/>
+          <w:sz w:val="23"/>
+          <w:szCs w:val="23"/>
+        </w:rPr>
+        <w:t>Topics Covered</w:t>
+      </w:r>
+    </w:p>
+    <w:p>
+      <w:pPr>
+        <w:pStyle w:val="ListParagraph"/>
+        <w:numPr>
+          <w:ilvl w:val="0"/>
+          <w:numId w:val="1"/>
+        </w:numPr>
         <w:tabs>
           <w:tab w:val="left" w:pos="2700"/>
         </w:tabs>
         <w:spacing w:line="480" w:lineRule="auto"/>
-        <w:rPr>
-          <w:rFonts w:ascii="Times New Roman" w:hAnsi="Times New Roman" w:cs="Times New Roman"/>
-          <w:sz w:val="24"/>
-          <w:szCs w:val="24"/>
-        </w:rPr>
-      </w:pPr>
-      <w:r>
-        <w:rPr>
-          <w:rFonts w:ascii="Times New Roman" w:hAnsi="Times New Roman" w:cs="Times New Roman"/>
-          <w:sz w:val="24"/>
-          <w:szCs w:val="24"/>
-        </w:rPr>
-        <w:t>Weekly Lecture Schedule / Topics Covered</w:t>
-      </w:r>
-    </w:p>
-    <w:p>
-      <w:pPr>
+        <w:ind w:left="0" w:right="-270" w:hanging="450"/>
+        <w:rPr>
+          <w:rFonts w:ascii="Times New Roman" w:hAnsi="Times New Roman" w:cs="Times New Roman"/>
+          <w:sz w:val="24"/>
+          <w:szCs w:val="24"/>
+        </w:rPr>
+      </w:pPr>
+      <w:r>
+        <w:rPr>
+          <w:rFonts w:ascii="Times New Roman" w:hAnsi="Times New Roman" w:cs="Times New Roman"/>
+          <w:sz w:val="24"/>
+          <w:szCs w:val="24"/>
+        </w:rPr>
+        <w:t>Septemb</w:t>
+      </w:r>
+      <w:r>
+        <w:rPr>
+          <w:rFonts w:ascii="Times New Roman" w:hAnsi="Times New Roman" w:cs="Times New Roman"/>
+          <w:sz w:val="24"/>
+          <w:szCs w:val="24"/>
+        </w:rPr>
+        <w:t>er 2, Friday</w:t>
+      </w:r>
+      <w:r>
+        <w:rPr>
+          <w:rFonts w:ascii="Times New Roman" w:hAnsi="Times New Roman" w:cs="Times New Roman"/>
+          <w:sz w:val="24"/>
+          <w:szCs w:val="24"/>
+        </w:rPr>
+        <w:tab/>
+      </w:r>
+      <w:r>
+        <w:rPr>
+          <w:rStyle w:val="Strong"/>
+          <w:rFonts w:ascii="Times New Roman" w:hAnsi="Times New Roman" w:cs="Times New Roman"/>
+          <w:b w:val="0"/>
+          <w:sz w:val="24"/>
+          <w:szCs w:val="24"/>
+        </w:rPr>
+        <w:t>Introduction to Basics</w:t>
+      </w:r>
+    </w:p>
+    <w:p>
+      <w:pPr>
+        <w:pStyle w:val="ListParagraph"/>
+        <w:numPr>
+          <w:ilvl w:val="0"/>
+          <w:numId w:val="1"/>
+        </w:numPr>
         <w:tabs>
           <w:tab w:val="left" w:pos="2700"/>
         </w:tabs>
         <w:spacing w:line="480" w:lineRule="auto"/>
-        <w:rPr>
-          <w:rFonts w:ascii="Times New Roman" w:hAnsi="Times New Roman" w:cs="Times New Roman"/>
-          <w:sz w:val="24"/>
-          <w:szCs w:val="24"/>
-        </w:rPr>
-      </w:pPr>
-      <w:r>
-        <w:rPr>
-          <w:rFonts w:ascii="Times New Roman" w:hAnsi="Times New Roman" w:cs="Times New Roman"/>
-          <w:sz w:val="24"/>
-          <w:szCs w:val="24"/>
-        </w:rPr>
-        <w:t>Septemb</w:t>
-      </w:r>
-      <w:r>
-        <w:rPr>
-          <w:rFonts w:ascii="Times New Roman" w:hAnsi="Times New Roman" w:cs="Times New Roman"/>
-          <w:sz w:val="24"/>
-          <w:szCs w:val="24"/>
-        </w:rPr>
-        <w:t>er 2, Friday</w:t>
+        <w:ind w:left="0" w:right="-270" w:hanging="450"/>
+        <w:rPr>
+          <w:rFonts w:ascii="Times New Roman" w:hAnsi="Times New Roman" w:cs="Times New Roman"/>
+          <w:sz w:val="24"/>
+          <w:szCs w:val="24"/>
+        </w:rPr>
+      </w:pPr>
+      <w:r>
+        <w:rPr>
+          <w:rFonts w:ascii="Times New Roman" w:hAnsi="Times New Roman" w:cs="Times New Roman"/>
+          <w:sz w:val="24"/>
+          <w:szCs w:val="24"/>
+        </w:rPr>
+        <w:t>Septembe</w:t>
+      </w:r>
+      <w:r>
+        <w:rPr>
+          <w:rFonts w:ascii="Times New Roman" w:hAnsi="Times New Roman" w:cs="Times New Roman"/>
+          <w:sz w:val="24"/>
+          <w:szCs w:val="24"/>
+        </w:rPr>
+        <w:t>r 9, Friday</w:t>
       </w:r>
       <w:r>
         <w:rPr>
@@ -144,67 +227,23 @@
           <w:sz w:val="24"/>
           <w:szCs w:val="24"/>
         </w:rPr>
-        <w:t>Introduction to Basics</w:t>
-      </w:r>
-    </w:p>
-    <w:p>
-      <w:pPr>
+        <w:t>Data Input, Management and Output</w:t>
+      </w:r>
+    </w:p>
+    <w:p>
+      <w:pPr>
+        <w:pStyle w:val="ListParagraph"/>
+        <w:numPr>
+          <w:ilvl w:val="0"/>
+          <w:numId w:val="1"/>
+        </w:numPr>
         <w:tabs>
           <w:tab w:val="left" w:pos="2700"/>
         </w:tabs>
         <w:spacing w:line="480" w:lineRule="auto"/>
-        <w:rPr>
-          <w:rFonts w:ascii="Times New Roman" w:hAnsi="Times New Roman" w:cs="Times New Roman"/>
-          <w:sz w:val="24"/>
-          <w:szCs w:val="24"/>
-        </w:rPr>
-      </w:pPr>
-      <w:r>
-        <w:rPr>
-          <w:rFonts w:ascii="Times New Roman" w:hAnsi="Times New Roman" w:cs="Times New Roman"/>
-          <w:sz w:val="24"/>
-          <w:szCs w:val="24"/>
-        </w:rPr>
-        <w:t>Septembe</w:t>
-      </w:r>
-      <w:r>
-        <w:rPr>
-          <w:rFonts w:ascii="Times New Roman" w:hAnsi="Times New Roman" w:cs="Times New Roman"/>
-          <w:sz w:val="24"/>
-          <w:szCs w:val="24"/>
-        </w:rPr>
-        <w:t>r 9, Friday</w:t>
-      </w:r>
-      <w:r>
-        <w:rPr>
-          <w:rFonts w:ascii="Times New Roman" w:hAnsi="Times New Roman" w:cs="Times New Roman"/>
-          <w:sz w:val="24"/>
-          <w:szCs w:val="24"/>
-        </w:rPr>
-        <w:tab/>
-      </w:r>
-      <w:r>
-        <w:rPr>
-          <w:rStyle w:val="Strong"/>
-          <w:rFonts w:ascii="Times New Roman" w:hAnsi="Times New Roman" w:cs="Times New Roman"/>
-          <w:b w:val="0"/>
-          <w:sz w:val="24"/>
-          <w:szCs w:val="24"/>
-        </w:rPr>
-        <w:t>Data Input, Management and Output</w:t>
-      </w:r>
-    </w:p>
-    <w:p>
-      <w:pPr>
-        <w:tabs>
-          <w:tab w:val="left" w:pos="2700"/>
-        </w:tabs>
-        <w:spacing w:line="240" w:lineRule="auto"/>
-        <w:ind w:left="2700" w:hanging="2700"/>
-        <w:rPr>
-          <w:rStyle w:val="Strong"/>
-          <w:rFonts w:ascii="Times New Roman" w:hAnsi="Times New Roman" w:cs="Times New Roman"/>
-          <w:b w:val="0"/>
+        <w:ind w:left="0" w:right="-270" w:hanging="450"/>
+        <w:rPr>
+          <w:rFonts w:ascii="Times New Roman" w:hAnsi="Times New Roman" w:cs="Times New Roman"/>
           <w:sz w:val="24"/>
           <w:szCs w:val="24"/>
         </w:rPr>
@@ -260,64 +299,21 @@
           <w:sz w:val="24"/>
           <w:szCs w:val="24"/>
         </w:rPr>
-        <w:t>Descriptive Statistics and Exploratory Data Analysis (EDA) in R</w:t>
-      </w:r>
-      <w:r>
-        <w:rPr>
-          <w:rStyle w:val="Strong"/>
-          <w:rFonts w:ascii="Times New Roman" w:hAnsi="Times New Roman" w:cs="Times New Roman"/>
-          <w:b w:val="0"/>
-          <w:color w:val="7030A0"/>
-          <w:sz w:val="24"/>
-          <w:szCs w:val="24"/>
-        </w:rPr>
-        <w:t xml:space="preserve"> (</w:t>
-      </w:r>
-      <w:r>
-        <w:rPr>
-          <w:rStyle w:val="Strong"/>
-          <w:rFonts w:ascii="Times New Roman" w:hAnsi="Times New Roman" w:cs="Times New Roman"/>
-          <w:b w:val="0"/>
-          <w:color w:val="FF0000"/>
-          <w:sz w:val="24"/>
-          <w:szCs w:val="24"/>
-          <w:highlight w:val="yellow"/>
-        </w:rPr>
-        <w:t>revised schedule</w:t>
-      </w:r>
-      <w:r>
-        <w:rPr>
-          <w:rStyle w:val="Strong"/>
-          <w:rFonts w:ascii="Times New Roman" w:hAnsi="Times New Roman" w:cs="Times New Roman"/>
-          <w:b w:val="0"/>
-          <w:color w:val="7030A0"/>
-          <w:sz w:val="24"/>
-          <w:szCs w:val="24"/>
-        </w:rPr>
-        <w:t>)</w:t>
-      </w:r>
-    </w:p>
-    <w:p>
-      <w:pPr>
-        <w:tabs>
-          <w:tab w:val="left" w:pos="2700"/>
-        </w:tabs>
-        <w:spacing w:line="240" w:lineRule="auto"/>
-        <w:ind w:left="2700" w:hanging="2700"/>
-        <w:rPr>
-          <w:rFonts w:ascii="Times New Roman" w:hAnsi="Times New Roman" w:cs="Times New Roman"/>
-          <w:sz w:val="8"/>
-          <w:szCs w:val="8"/>
-        </w:rPr>
-      </w:pPr>
-    </w:p>
-    <w:p>
-      <w:pPr>
+        <w:t xml:space="preserve">Descriptive Statistics and Exploratory Data Analysis (EDA) in R </w:t>
+      </w:r>
+    </w:p>
+    <w:p>
+      <w:pPr>
+        <w:pStyle w:val="ListParagraph"/>
+        <w:numPr>
+          <w:ilvl w:val="0"/>
+          <w:numId w:val="1"/>
+        </w:numPr>
         <w:tabs>
           <w:tab w:val="left" w:pos="2700"/>
         </w:tabs>
         <w:spacing w:line="480" w:lineRule="auto"/>
-        <w:ind w:left="2700" w:hanging="2700"/>
+        <w:ind w:left="0" w:right="-270" w:hanging="450"/>
         <w:rPr>
           <w:rFonts w:ascii="Times New Roman" w:hAnsi="Times New Roman" w:cs="Times New Roman"/>
           <w:sz w:val="24"/>
@@ -351,11 +347,16 @@
     </w:p>
     <w:p>
       <w:pPr>
+        <w:pStyle w:val="ListParagraph"/>
+        <w:numPr>
+          <w:ilvl w:val="0"/>
+          <w:numId w:val="1"/>
+        </w:numPr>
         <w:tabs>
           <w:tab w:val="left" w:pos="2700"/>
         </w:tabs>
         <w:spacing w:line="480" w:lineRule="auto"/>
-        <w:ind w:left="2700" w:hanging="2700"/>
+        <w:ind w:left="0" w:right="-270" w:hanging="450"/>
         <w:rPr>
           <w:rStyle w:val="Strong"/>
           <w:rFonts w:ascii="Times New Roman" w:hAnsi="Times New Roman" w:cs="Times New Roman"/>
@@ -424,7 +425,19 @@
           <w:sz w:val="24"/>
           <w:szCs w:val="24"/>
         </w:rPr>
-        <w:t xml:space="preserve">R Programming and Operating System </w:t>
+        <w:t>R Programming and Operating System Interface (</w:t>
+      </w:r>
+      <w:r>
+        <w:rPr>
+          <w:rStyle w:val="Strong"/>
+          <w:rFonts w:ascii="Times New Roman" w:hAnsi="Times New Roman" w:cs="Times New Roman"/>
+          <w:b w:val="0"/>
+          <w:color w:val="FF0000"/>
+          <w:sz w:val="24"/>
+          <w:szCs w:val="24"/>
+          <w:highlight w:val="yellow"/>
+        </w:rPr>
+        <w:t>revised schedule</w:t>
       </w:r>
       <w:r>
         <w:rPr>
@@ -435,49 +448,21 @@
           <w:sz w:val="24"/>
           <w:szCs w:val="24"/>
         </w:rPr>
-        <w:t>Interface</w:t>
-      </w:r>
-      <w:r>
-        <w:rPr>
-          <w:rStyle w:val="Strong"/>
-          <w:rFonts w:ascii="Times New Roman" w:hAnsi="Times New Roman" w:cs="Times New Roman"/>
-          <w:b w:val="0"/>
-          <w:color w:val="7030A0"/>
-          <w:sz w:val="24"/>
-          <w:szCs w:val="24"/>
-        </w:rPr>
-        <w:t xml:space="preserve"> (</w:t>
-      </w:r>
-      <w:r>
-        <w:rPr>
-          <w:rStyle w:val="Strong"/>
-          <w:rFonts w:ascii="Times New Roman" w:hAnsi="Times New Roman" w:cs="Times New Roman"/>
-          <w:b w:val="0"/>
-          <w:color w:val="FF0000"/>
-          <w:sz w:val="24"/>
-          <w:szCs w:val="24"/>
-          <w:highlight w:val="yellow"/>
-        </w:rPr>
-        <w:t>revised schedule</w:t>
-      </w:r>
-      <w:r>
-        <w:rPr>
-          <w:rStyle w:val="Strong"/>
-          <w:rFonts w:ascii="Times New Roman" w:hAnsi="Times New Roman" w:cs="Times New Roman"/>
-          <w:b w:val="0"/>
-          <w:color w:val="7030A0"/>
-          <w:sz w:val="24"/>
-          <w:szCs w:val="24"/>
-        </w:rPr>
         <w:t>)</w:t>
       </w:r>
     </w:p>
     <w:p>
       <w:pPr>
+        <w:pStyle w:val="ListParagraph"/>
+        <w:numPr>
+          <w:ilvl w:val="0"/>
+          <w:numId w:val="1"/>
+        </w:numPr>
         <w:tabs>
           <w:tab w:val="left" w:pos="2700"/>
         </w:tabs>
         <w:spacing w:line="480" w:lineRule="auto"/>
+        <w:ind w:left="0" w:right="-270" w:hanging="450"/>
         <w:rPr>
           <w:rFonts w:ascii="Times New Roman" w:hAnsi="Times New Roman" w:cs="Times New Roman"/>
           <w:sz w:val="24"/>
@@ -509,15 +494,19 @@
         </w:rPr>
         <w:t xml:space="preserve">Midterm project presentation </w:t>
       </w:r>
-      <w:bookmarkStart w:id="0" w:name="_GoBack"/>
-      <w:bookmarkEnd w:id="0"/>
-    </w:p>
-    <w:p>
-      <w:pPr>
+    </w:p>
+    <w:p>
+      <w:pPr>
+        <w:pStyle w:val="ListParagraph"/>
+        <w:numPr>
+          <w:ilvl w:val="0"/>
+          <w:numId w:val="1"/>
+        </w:numPr>
         <w:tabs>
           <w:tab w:val="left" w:pos="2700"/>
         </w:tabs>
         <w:spacing w:line="480" w:lineRule="auto"/>
+        <w:ind w:left="0" w:right="-270" w:hanging="450"/>
         <w:rPr>
           <w:rFonts w:ascii="Times New Roman" w:hAnsi="Times New Roman" w:cs="Times New Roman"/>
           <w:sz w:val="24"/>
@@ -568,10 +557,16 @@
     </w:p>
     <w:p>
       <w:pPr>
+        <w:pStyle w:val="ListParagraph"/>
+        <w:numPr>
+          <w:ilvl w:val="0"/>
+          <w:numId w:val="1"/>
+        </w:numPr>
         <w:tabs>
           <w:tab w:val="left" w:pos="2700"/>
         </w:tabs>
         <w:spacing w:line="480" w:lineRule="auto"/>
+        <w:ind w:left="0" w:right="-270" w:hanging="450"/>
         <w:rPr>
           <w:rFonts w:ascii="Times New Roman" w:hAnsi="Times New Roman" w:cs="Times New Roman"/>
           <w:sz w:val="24"/>
@@ -613,10 +608,16 @@
     </w:p>
     <w:p>
       <w:pPr>
+        <w:pStyle w:val="ListParagraph"/>
+        <w:numPr>
+          <w:ilvl w:val="0"/>
+          <w:numId w:val="1"/>
+        </w:numPr>
         <w:tabs>
           <w:tab w:val="left" w:pos="2700"/>
         </w:tabs>
         <w:spacing w:line="480" w:lineRule="auto"/>
+        <w:ind w:left="0" w:right="-270" w:hanging="450"/>
         <w:rPr>
           <w:rFonts w:ascii="Times New Roman" w:hAnsi="Times New Roman" w:cs="Times New Roman"/>
           <w:sz w:val="24"/>
@@ -674,10 +675,16 @@
     </w:p>
     <w:p>
       <w:pPr>
+        <w:pStyle w:val="ListParagraph"/>
+        <w:numPr>
+          <w:ilvl w:val="0"/>
+          <w:numId w:val="1"/>
+        </w:numPr>
         <w:tabs>
           <w:tab w:val="left" w:pos="2700"/>
         </w:tabs>
         <w:spacing w:line="480" w:lineRule="auto"/>
+        <w:ind w:left="0" w:right="-270" w:hanging="450"/>
         <w:rPr>
           <w:rFonts w:ascii="Times New Roman" w:hAnsi="Times New Roman" w:cs="Times New Roman"/>
           <w:sz w:val="24"/>
@@ -719,10 +726,16 @@
     </w:p>
     <w:p>
       <w:pPr>
+        <w:pStyle w:val="ListParagraph"/>
+        <w:numPr>
+          <w:ilvl w:val="0"/>
+          <w:numId w:val="1"/>
+        </w:numPr>
         <w:tabs>
           <w:tab w:val="left" w:pos="2700"/>
         </w:tabs>
         <w:spacing w:line="480" w:lineRule="auto"/>
+        <w:ind w:left="0" w:right="-270" w:hanging="450"/>
         <w:rPr>
           <w:rFonts w:ascii="Times New Roman" w:hAnsi="Times New Roman" w:cs="Times New Roman"/>
           <w:color w:val="0070C0"/>
@@ -770,23 +783,37 @@
     </w:p>
     <w:p>
       <w:pPr>
+        <w:pStyle w:val="ListParagraph"/>
+        <w:numPr>
+          <w:ilvl w:val="0"/>
+          <w:numId w:val="1"/>
+        </w:numPr>
         <w:tabs>
           <w:tab w:val="left" w:pos="2700"/>
         </w:tabs>
         <w:spacing w:line="480" w:lineRule="auto"/>
-        <w:rPr>
-          <w:rFonts w:ascii="Times New Roman" w:hAnsi="Times New Roman" w:cs="Times New Roman"/>
-          <w:sz w:val="24"/>
-          <w:szCs w:val="24"/>
-        </w:rPr>
-      </w:pPr>
-      <w:r>
-        <w:rPr>
-          <w:rFonts w:ascii="Times New Roman" w:hAnsi="Times New Roman" w:cs="Times New Roman"/>
-          <w:sz w:val="24"/>
-          <w:szCs w:val="24"/>
-        </w:rPr>
-        <w:t>November 18, Friday</w:t>
+        <w:ind w:left="0" w:right="-270" w:hanging="450"/>
+        <w:rPr>
+          <w:rFonts w:ascii="Times New Roman" w:hAnsi="Times New Roman" w:cs="Times New Roman"/>
+          <w:sz w:val="24"/>
+          <w:szCs w:val="24"/>
+        </w:rPr>
+      </w:pPr>
+      <w:r>
+        <w:rPr>
+          <w:rFonts w:ascii="Times New Roman" w:hAnsi="Times New Roman" w:cs="Times New Roman"/>
+          <w:sz w:val="24"/>
+          <w:szCs w:val="24"/>
+        </w:rPr>
+        <w:t>November 14</w:t>
+      </w:r>
+      <w:r>
+        <w:rPr>
+          <w:rFonts w:ascii="Times New Roman" w:hAnsi="Times New Roman" w:cs="Times New Roman"/>
+          <w:sz w:val="24"/>
+          <w:szCs w:val="24"/>
+        </w:rPr>
+        <w:t>, Friday</w:t>
       </w:r>
       <w:r>
         <w:rPr>
@@ -798,72 +825,50 @@
       </w:r>
       <w:r>
         <w:rPr>
-          <w:rStyle w:val="Strong"/>
-          <w:rFonts w:ascii="Times New Roman" w:hAnsi="Times New Roman" w:cs="Times New Roman"/>
-          <w:b w:val="0"/>
-          <w:sz w:val="24"/>
-          <w:szCs w:val="24"/>
-        </w:rPr>
-        <w:t xml:space="preserve">R Package, Managing R Programs with </w:t>
-      </w:r>
-      <w:proofErr w:type="spellStart"/>
-      <w:r>
-        <w:rPr>
-          <w:rStyle w:val="Strong"/>
-          <w:rFonts w:ascii="Times New Roman" w:hAnsi="Times New Roman" w:cs="Times New Roman"/>
-          <w:b w:val="0"/>
-          <w:sz w:val="24"/>
-          <w:szCs w:val="24"/>
-        </w:rPr>
-        <w:t>Git</w:t>
-      </w:r>
-      <w:proofErr w:type="spellEnd"/>
-      <w:r>
-        <w:rPr>
-          <w:rStyle w:val="Strong"/>
-          <w:rFonts w:ascii="Times New Roman" w:hAnsi="Times New Roman" w:cs="Times New Roman"/>
-          <w:b w:val="0"/>
-          <w:sz w:val="24"/>
-          <w:szCs w:val="24"/>
-        </w:rPr>
-        <w:t xml:space="preserve"> and GitHub</w:t>
-      </w:r>
-    </w:p>
-    <w:p>
-      <w:pPr>
+          <w:rFonts w:ascii="Times New Roman" w:hAnsi="Times New Roman" w:cs="Times New Roman"/>
+          <w:sz w:val="24"/>
+          <w:szCs w:val="24"/>
+        </w:rPr>
+        <w:t>Make-up class – Overview of functions covered in chapters 1 through 8</w:t>
+      </w:r>
+    </w:p>
+    <w:p>
+      <w:pPr>
+        <w:pStyle w:val="ListParagraph"/>
+        <w:numPr>
+          <w:ilvl w:val="0"/>
+          <w:numId w:val="1"/>
+        </w:numPr>
         <w:tabs>
           <w:tab w:val="left" w:pos="2700"/>
         </w:tabs>
         <w:spacing w:line="480" w:lineRule="auto"/>
-        <w:rPr>
-          <w:rFonts w:ascii="Times New Roman" w:hAnsi="Times New Roman" w:cs="Times New Roman"/>
-          <w:color w:val="006600"/>
-          <w:sz w:val="24"/>
-          <w:szCs w:val="24"/>
-        </w:rPr>
-      </w:pPr>
-      <w:r>
-        <w:rPr>
-          <w:rFonts w:ascii="Times New Roman" w:hAnsi="Times New Roman" w:cs="Times New Roman"/>
-          <w:color w:val="006600"/>
-          <w:sz w:val="24"/>
-          <w:szCs w:val="24"/>
-        </w:rPr>
-        <w:t xml:space="preserve">November </w:t>
-      </w:r>
-      <w:r>
-        <w:rPr>
-          <w:rFonts w:ascii="Times New Roman" w:hAnsi="Times New Roman" w:cs="Times New Roman"/>
-          <w:color w:val="006600"/>
-          <w:sz w:val="24"/>
-          <w:szCs w:val="24"/>
-        </w:rPr>
-        <w:t>25, Friday</w:t>
-      </w:r>
-      <w:r>
-        <w:rPr>
-          <w:rFonts w:ascii="Times New Roman" w:hAnsi="Times New Roman" w:cs="Times New Roman"/>
-          <w:color w:val="006600"/>
+        <w:ind w:left="0" w:right="-270" w:hanging="450"/>
+        <w:rPr>
+          <w:rFonts w:ascii="Times New Roman" w:hAnsi="Times New Roman" w:cs="Times New Roman"/>
+          <w:sz w:val="24"/>
+          <w:szCs w:val="24"/>
+        </w:rPr>
+      </w:pPr>
+      <w:r>
+        <w:rPr>
+          <w:rFonts w:ascii="Times New Roman" w:hAnsi="Times New Roman" w:cs="Times New Roman"/>
+          <w:sz w:val="24"/>
+          <w:szCs w:val="24"/>
+        </w:rPr>
+        <w:t xml:space="preserve">November 18, </w:t>
+      </w:r>
+      <w:r>
+        <w:rPr>
+          <w:rFonts w:ascii="Times New Roman" w:hAnsi="Times New Roman" w:cs="Times New Roman"/>
+          <w:sz w:val="24"/>
+          <w:szCs w:val="24"/>
+        </w:rPr>
+        <w:t>Monday</w:t>
+      </w:r>
+      <w:r>
+        <w:rPr>
+          <w:rFonts w:ascii="Times New Roman" w:hAnsi="Times New Roman" w:cs="Times New Roman"/>
           <w:sz w:val="24"/>
           <w:szCs w:val="24"/>
         </w:rPr>
@@ -872,36 +877,53 @@
       <w:r>
         <w:rPr>
           <w:rFonts w:ascii="Times New Roman" w:hAnsi="Times New Roman" w:cs="Times New Roman"/>
-          <w:color w:val="006600"/>
-          <w:sz w:val="24"/>
-          <w:szCs w:val="24"/>
-        </w:rPr>
-        <w:t>UNIVERSITY CLOSED – THANKSGIVING RECESS</w:t>
-      </w:r>
-    </w:p>
-    <w:p>
-      <w:pPr>
+          <w:sz w:val="24"/>
+          <w:szCs w:val="24"/>
+        </w:rPr>
+        <w:t>Date and Time</w:t>
+      </w:r>
+    </w:p>
+    <w:p>
+      <w:pPr>
+        <w:pStyle w:val="ListParagraph"/>
+        <w:numPr>
+          <w:ilvl w:val="0"/>
+          <w:numId w:val="1"/>
+        </w:numPr>
         <w:tabs>
           <w:tab w:val="left" w:pos="2700"/>
         </w:tabs>
         <w:spacing w:line="480" w:lineRule="auto"/>
-        <w:rPr>
-          <w:rFonts w:ascii="Times New Roman" w:hAnsi="Times New Roman" w:cs="Times New Roman"/>
-          <w:sz w:val="24"/>
-          <w:szCs w:val="24"/>
-        </w:rPr>
-      </w:pPr>
-      <w:r>
-        <w:rPr>
-          <w:rFonts w:ascii="Times New Roman" w:hAnsi="Times New Roman" w:cs="Times New Roman"/>
-          <w:sz w:val="24"/>
-          <w:szCs w:val="24"/>
-        </w:rPr>
-        <w:t xml:space="preserve">December 2, Friday </w:t>
-      </w:r>
-      <w:r>
-        <w:rPr>
-          <w:rFonts w:ascii="Times New Roman" w:hAnsi="Times New Roman" w:cs="Times New Roman"/>
+        <w:ind w:left="0" w:right="-270" w:hanging="450"/>
+        <w:rPr>
+          <w:rFonts w:ascii="Times New Roman" w:hAnsi="Times New Roman" w:cs="Times New Roman"/>
+          <w:color w:val="006600"/>
+          <w:sz w:val="24"/>
+          <w:szCs w:val="24"/>
+        </w:rPr>
+      </w:pPr>
+      <w:r>
+        <w:rPr>
+          <w:rFonts w:ascii="Times New Roman" w:hAnsi="Times New Roman" w:cs="Times New Roman"/>
+          <w:color w:val="006600"/>
+          <w:sz w:val="24"/>
+          <w:szCs w:val="24"/>
+        </w:rPr>
+        <w:t xml:space="preserve">November </w:t>
+      </w:r>
+      <w:r>
+        <w:rPr>
+          <w:rFonts w:ascii="Times New Roman" w:hAnsi="Times New Roman" w:cs="Times New Roman"/>
+          <w:color w:val="006600"/>
+          <w:sz w:val="24"/>
+          <w:szCs w:val="24"/>
+        </w:rPr>
+        <w:t>25, Friday</w:t>
+      </w:r>
+      <w:r>
+        <w:rPr>
+          <w:rFonts w:ascii="Times New Roman" w:hAnsi="Times New Roman" w:cs="Times New Roman"/>
+          <w:color w:val="006600"/>
           <w:sz w:val="24"/>
           <w:szCs w:val="24"/>
         </w:rPr>
@@ -909,6 +931,135 @@
       </w:r>
       <w:r>
         <w:rPr>
+          <w:rFonts w:ascii="Times New Roman" w:hAnsi="Times New Roman" w:cs="Times New Roman"/>
+          <w:color w:val="006600"/>
+          <w:sz w:val="24"/>
+          <w:szCs w:val="24"/>
+        </w:rPr>
+        <w:t>UNIVERSITY CLOSED – THANKSGIVING RECESS</w:t>
+      </w:r>
+    </w:p>
+    <w:p>
+      <w:pPr>
+        <w:pStyle w:val="ListParagraph"/>
+        <w:numPr>
+          <w:ilvl w:val="0"/>
+          <w:numId w:val="1"/>
+        </w:numPr>
+        <w:tabs>
+          <w:tab w:val="left" w:pos="2700"/>
+        </w:tabs>
+        <w:spacing w:line="480" w:lineRule="auto"/>
+        <w:ind w:left="0" w:right="-270" w:hanging="450"/>
+        <w:rPr>
+          <w:rFonts w:ascii="Times New Roman" w:hAnsi="Times New Roman" w:cs="Times New Roman"/>
+          <w:sz w:val="24"/>
+          <w:szCs w:val="24"/>
+        </w:rPr>
+      </w:pPr>
+      <w:r>
+        <w:rPr>
+          <w:rFonts w:ascii="Times New Roman" w:hAnsi="Times New Roman" w:cs="Times New Roman"/>
+          <w:sz w:val="24"/>
+          <w:szCs w:val="24"/>
+        </w:rPr>
+        <w:t>December 2, Friday</w:t>
+      </w:r>
+      <w:r>
+        <w:rPr>
+          <w:rFonts w:ascii="Times New Roman" w:hAnsi="Times New Roman" w:cs="Times New Roman"/>
+          <w:sz w:val="24"/>
+          <w:szCs w:val="24"/>
+        </w:rPr>
+        <w:tab/>
+      </w:r>
+      <w:r>
+        <w:rPr>
+          <w:rFonts w:ascii="Times New Roman" w:hAnsi="Times New Roman" w:cs="Times New Roman"/>
+          <w:sz w:val="24"/>
+          <w:szCs w:val="24"/>
+        </w:rPr>
+        <w:t xml:space="preserve">Picture day (9:40-9:45am).  </w:t>
+      </w:r>
+      <w:proofErr w:type="spellStart"/>
+      <w:r>
+        <w:rPr>
+          <w:rFonts w:ascii="Times New Roman" w:hAnsi="Times New Roman" w:cs="Times New Roman"/>
+          <w:sz w:val="24"/>
+          <w:szCs w:val="24"/>
+        </w:rPr>
+        <w:t>D</w:t>
+      </w:r>
+      <w:r>
+        <w:rPr>
+          <w:rFonts w:ascii="Times New Roman" w:hAnsi="Times New Roman" w:cs="Times New Roman"/>
+          <w:sz w:val="24"/>
+          <w:szCs w:val="24"/>
+        </w:rPr>
+        <w:t>plyr</w:t>
+      </w:r>
+      <w:proofErr w:type="spellEnd"/>
+      <w:r>
+        <w:rPr>
+          <w:rFonts w:ascii="Times New Roman" w:hAnsi="Times New Roman" w:cs="Times New Roman"/>
+          <w:sz w:val="24"/>
+          <w:szCs w:val="24"/>
+        </w:rPr>
+        <w:t>, reshape, data tables – after 10:00am</w:t>
+      </w:r>
+    </w:p>
+    <w:p>
+      <w:pPr>
+        <w:pStyle w:val="ListParagraph"/>
+        <w:numPr>
+          <w:ilvl w:val="0"/>
+          <w:numId w:val="1"/>
+        </w:numPr>
+        <w:tabs>
+          <w:tab w:val="left" w:pos="2700"/>
+        </w:tabs>
+        <w:spacing w:line="360" w:lineRule="auto"/>
+        <w:ind w:left="0" w:right="-270" w:hanging="450"/>
+        <w:rPr>
+          <w:rFonts w:ascii="Times New Roman" w:hAnsi="Times New Roman" w:cs="Times New Roman"/>
+          <w:sz w:val="24"/>
+          <w:szCs w:val="24"/>
+        </w:rPr>
+      </w:pPr>
+      <w:r>
+        <w:rPr>
+          <w:rFonts w:ascii="Times New Roman" w:hAnsi="Times New Roman" w:cs="Times New Roman"/>
+          <w:sz w:val="24"/>
+          <w:szCs w:val="24"/>
+        </w:rPr>
+        <w:t>December 5</w:t>
+      </w:r>
+      <w:r>
+        <w:rPr>
+          <w:rFonts w:ascii="Times New Roman" w:hAnsi="Times New Roman" w:cs="Times New Roman"/>
+          <w:sz w:val="24"/>
+          <w:szCs w:val="24"/>
+        </w:rPr>
+        <w:t xml:space="preserve">, </w:t>
+      </w:r>
+      <w:r>
+        <w:rPr>
+          <w:rFonts w:ascii="Times New Roman" w:hAnsi="Times New Roman" w:cs="Times New Roman"/>
+          <w:sz w:val="24"/>
+          <w:szCs w:val="24"/>
+        </w:rPr>
+        <w:t>Monday</w:t>
+      </w:r>
+      <w:r>
+        <w:rPr>
+          <w:rFonts w:ascii="Times New Roman" w:hAnsi="Times New Roman" w:cs="Times New Roman"/>
+          <w:sz w:val="24"/>
+          <w:szCs w:val="24"/>
+        </w:rPr>
+        <w:tab/>
+      </w:r>
+      <w:r>
+        <w:rPr>
           <w:rStyle w:val="Strong"/>
           <w:rFonts w:ascii="Times New Roman" w:hAnsi="Times New Roman" w:cs="Times New Roman"/>
           <w:color w:val="FF0000"/>
@@ -917,13 +1068,265 @@
         </w:rPr>
         <w:t>Final Class Project Presentation</w:t>
       </w:r>
-    </w:p>
-    <w:p>
-      <w:pPr>
-        <w:rPr>
-          <w:rFonts w:ascii="Times New Roman" w:hAnsi="Times New Roman" w:cs="Times New Roman"/>
-        </w:rPr>
-      </w:pPr>
+      <w:r>
+        <w:rPr>
+          <w:rFonts w:ascii="Times New Roman" w:hAnsi="Times New Roman" w:cs="Times New Roman"/>
+          <w:sz w:val="24"/>
+          <w:szCs w:val="24"/>
+        </w:rPr>
+        <w:t xml:space="preserve"> – Part 1 of 2</w:t>
+      </w:r>
+    </w:p>
+    <w:p>
+      <w:pPr>
+        <w:pStyle w:val="ListParagraph"/>
+        <w:tabs>
+          <w:tab w:val="left" w:pos="2700"/>
+        </w:tabs>
+        <w:spacing w:line="480" w:lineRule="auto"/>
+        <w:ind w:left="2700" w:right="-270"/>
+        <w:rPr>
+          <w:rFonts w:ascii="Times New Roman" w:hAnsi="Times New Roman" w:cs="Times New Roman"/>
+          <w:sz w:val="24"/>
+          <w:szCs w:val="24"/>
+        </w:rPr>
+      </w:pPr>
+      <w:r>
+        <w:rPr>
+          <w:rFonts w:ascii="Times New Roman" w:hAnsi="Times New Roman" w:cs="Times New Roman"/>
+          <w:i/>
+          <w:color w:val="7030A0"/>
+        </w:rPr>
+        <w:t xml:space="preserve">(a) </w:t>
+      </w:r>
+      <w:r>
+        <w:rPr>
+          <w:rFonts w:ascii="Times New Roman" w:hAnsi="Times New Roman" w:cs="Times New Roman"/>
+          <w:i/>
+          <w:color w:val="7030A0"/>
+        </w:rPr>
+        <w:t xml:space="preserve"> Brittany, (b) Candy, (c) Isaiah, (d) Irvin, </w:t>
+      </w:r>
+      <w:r>
+        <w:rPr>
+          <w:rFonts w:ascii="Times New Roman" w:hAnsi="Times New Roman" w:cs="Times New Roman"/>
+          <w:i/>
+          <w:color w:val="7030A0"/>
+        </w:rPr>
+        <w:t>(e)</w:t>
+      </w:r>
+      <w:r>
+        <w:rPr>
+          <w:rFonts w:ascii="Times New Roman" w:hAnsi="Times New Roman" w:cs="Times New Roman"/>
+          <w:i/>
+          <w:color w:val="7030A0"/>
+        </w:rPr>
+        <w:t xml:space="preserve"> </w:t>
+      </w:r>
+      <w:proofErr w:type="spellStart"/>
+      <w:r>
+        <w:rPr>
+          <w:rFonts w:ascii="Times New Roman" w:hAnsi="Times New Roman" w:cs="Times New Roman"/>
+          <w:i/>
+          <w:color w:val="7030A0"/>
+        </w:rPr>
+        <w:t>Shankah</w:t>
+      </w:r>
+      <w:proofErr w:type="spellEnd"/>
+      <w:r>
+        <w:rPr>
+          <w:rFonts w:ascii="Times New Roman" w:hAnsi="Times New Roman" w:cs="Times New Roman"/>
+          <w:i/>
+          <w:color w:val="7030A0"/>
+        </w:rPr>
+        <w:t>, (f) Marcy</w:t>
+      </w:r>
+      <w:r>
+        <w:rPr>
+          <w:rFonts w:ascii="Times New Roman" w:hAnsi="Times New Roman" w:cs="Times New Roman"/>
+          <w:i/>
+          <w:color w:val="7030A0"/>
+        </w:rPr>
+        <w:t>*</w:t>
+      </w:r>
+    </w:p>
+    <w:p>
+      <w:pPr>
+        <w:pStyle w:val="ListParagraph"/>
+        <w:numPr>
+          <w:ilvl w:val="0"/>
+          <w:numId w:val="1"/>
+        </w:numPr>
+        <w:tabs>
+          <w:tab w:val="left" w:pos="2700"/>
+        </w:tabs>
+        <w:spacing w:line="360" w:lineRule="auto"/>
+        <w:ind w:left="0" w:right="-270" w:hanging="450"/>
+        <w:rPr>
+          <w:rFonts w:ascii="Times New Roman" w:hAnsi="Times New Roman" w:cs="Times New Roman"/>
+          <w:sz w:val="24"/>
+          <w:szCs w:val="24"/>
+        </w:rPr>
+      </w:pPr>
+      <w:r>
+        <w:rPr>
+          <w:rFonts w:ascii="Times New Roman" w:hAnsi="Times New Roman" w:cs="Times New Roman"/>
+          <w:sz w:val="24"/>
+          <w:szCs w:val="24"/>
+        </w:rPr>
+        <w:t>December 7</w:t>
+      </w:r>
+      <w:r>
+        <w:rPr>
+          <w:rFonts w:ascii="Times New Roman" w:hAnsi="Times New Roman" w:cs="Times New Roman"/>
+          <w:sz w:val="24"/>
+          <w:szCs w:val="24"/>
+        </w:rPr>
+        <w:t xml:space="preserve">, </w:t>
+      </w:r>
+      <w:r>
+        <w:rPr>
+          <w:rFonts w:ascii="Times New Roman" w:hAnsi="Times New Roman" w:cs="Times New Roman"/>
+          <w:sz w:val="24"/>
+          <w:szCs w:val="24"/>
+        </w:rPr>
+        <w:t>Wednesday</w:t>
+      </w:r>
+      <w:bookmarkStart w:id="0" w:name="_GoBack"/>
+      <w:bookmarkEnd w:id="0"/>
+      <w:r>
+        <w:rPr>
+          <w:rFonts w:ascii="Times New Roman" w:hAnsi="Times New Roman" w:cs="Times New Roman"/>
+          <w:sz w:val="24"/>
+          <w:szCs w:val="24"/>
+        </w:rPr>
+        <w:t xml:space="preserve"> </w:t>
+      </w:r>
+      <w:r>
+        <w:rPr>
+          <w:rFonts w:ascii="Times New Roman" w:hAnsi="Times New Roman" w:cs="Times New Roman"/>
+          <w:sz w:val="24"/>
+          <w:szCs w:val="24"/>
+        </w:rPr>
+        <w:tab/>
+      </w:r>
+      <w:r>
+        <w:rPr>
+          <w:rStyle w:val="Strong"/>
+          <w:rFonts w:ascii="Times New Roman" w:hAnsi="Times New Roman" w:cs="Times New Roman"/>
+          <w:color w:val="FF0000"/>
+          <w:sz w:val="24"/>
+          <w:szCs w:val="24"/>
+        </w:rPr>
+        <w:t>Final Class Project Presentation</w:t>
+      </w:r>
+      <w:r>
+        <w:rPr>
+          <w:rFonts w:ascii="Times New Roman" w:hAnsi="Times New Roman" w:cs="Times New Roman"/>
+          <w:sz w:val="24"/>
+          <w:szCs w:val="24"/>
+        </w:rPr>
+        <w:t xml:space="preserve"> – Part </w:t>
+      </w:r>
+      <w:r>
+        <w:rPr>
+          <w:rFonts w:ascii="Times New Roman" w:hAnsi="Times New Roman" w:cs="Times New Roman"/>
+          <w:sz w:val="24"/>
+          <w:szCs w:val="24"/>
+        </w:rPr>
+        <w:t>2</w:t>
+      </w:r>
+      <w:r>
+        <w:rPr>
+          <w:rFonts w:ascii="Times New Roman" w:hAnsi="Times New Roman" w:cs="Times New Roman"/>
+          <w:sz w:val="24"/>
+          <w:szCs w:val="24"/>
+        </w:rPr>
+        <w:t xml:space="preserve"> of 2</w:t>
+      </w:r>
+    </w:p>
+    <w:p>
+      <w:pPr>
+        <w:pStyle w:val="ListParagraph"/>
+        <w:tabs>
+          <w:tab w:val="left" w:pos="2700"/>
+        </w:tabs>
+        <w:spacing w:line="480" w:lineRule="auto"/>
+        <w:ind w:left="0" w:right="-270" w:firstLine="2700"/>
+        <w:rPr>
+          <w:rFonts w:ascii="Times New Roman" w:hAnsi="Times New Roman" w:cs="Times New Roman"/>
+          <w:sz w:val="24"/>
+          <w:szCs w:val="24"/>
+        </w:rPr>
+      </w:pPr>
+      <w:r>
+        <w:rPr>
+          <w:rFonts w:ascii="Times New Roman" w:hAnsi="Times New Roman" w:cs="Times New Roman"/>
+          <w:i/>
+          <w:color w:val="7030A0"/>
+        </w:rPr>
+        <w:t xml:space="preserve">(a)  </w:t>
+      </w:r>
+      <w:r>
+        <w:rPr>
+          <w:rFonts w:ascii="Times New Roman" w:hAnsi="Times New Roman" w:cs="Times New Roman"/>
+          <w:i/>
+          <w:color w:val="7030A0"/>
+        </w:rPr>
+        <w:t>Marcy*</w:t>
+      </w:r>
+      <w:r>
+        <w:rPr>
+          <w:rFonts w:ascii="Times New Roman" w:hAnsi="Times New Roman" w:cs="Times New Roman"/>
+          <w:i/>
+          <w:color w:val="7030A0"/>
+        </w:rPr>
+        <w:t xml:space="preserve">, (b) </w:t>
+      </w:r>
+      <w:r>
+        <w:rPr>
+          <w:rFonts w:ascii="Times New Roman" w:hAnsi="Times New Roman" w:cs="Times New Roman"/>
+          <w:i/>
+          <w:color w:val="7030A0"/>
+        </w:rPr>
+        <w:t>Francisco</w:t>
+      </w:r>
+      <w:r>
+        <w:rPr>
+          <w:rFonts w:ascii="Times New Roman" w:hAnsi="Times New Roman" w:cs="Times New Roman"/>
+          <w:i/>
+          <w:color w:val="7030A0"/>
+        </w:rPr>
+        <w:t xml:space="preserve">, (c) </w:t>
+      </w:r>
+      <w:proofErr w:type="spellStart"/>
+      <w:r>
+        <w:rPr>
+          <w:rFonts w:ascii="Times New Roman" w:hAnsi="Times New Roman" w:cs="Times New Roman"/>
+          <w:i/>
+          <w:color w:val="7030A0"/>
+        </w:rPr>
+        <w:t>Akila</w:t>
+      </w:r>
+      <w:proofErr w:type="spellEnd"/>
+      <w:r>
+        <w:rPr>
+          <w:rFonts w:ascii="Times New Roman" w:hAnsi="Times New Roman" w:cs="Times New Roman"/>
+          <w:i/>
+          <w:color w:val="7030A0"/>
+        </w:rPr>
+        <w:t xml:space="preserve">, (d) </w:t>
+      </w:r>
+      <w:proofErr w:type="spellStart"/>
+      <w:r>
+        <w:rPr>
+          <w:rFonts w:ascii="Times New Roman" w:hAnsi="Times New Roman" w:cs="Times New Roman"/>
+          <w:i/>
+          <w:color w:val="7030A0"/>
+        </w:rPr>
+        <w:t>Hisham</w:t>
+      </w:r>
+      <w:proofErr w:type="spellEnd"/>
     </w:p>
     <w:sectPr>
       <w:pgSz w:w="12240" w:h="15840"/>
@@ -933,6 +1336,100 @@
     </w:sectPr>
   </w:body>
 </w:document>
+</file>
+
+<file path=word/numbering.xml><?xml version="1.0" encoding="utf-8"?>
+<w:numbering xmlns:wpc="http://schemas.microsoft.com/office/word/2010/wordprocessingCanvas" xmlns:cx="http://schemas.microsoft.com/office/drawing/2014/chartex" xmlns:cx1="http://schemas.microsoft.com/office/drawing/2015/9/8/chartex" xmlns:cx2="http://schemas.microsoft.com/office/drawing/2015/10/21/chartex" xmlns:cx3="http://schemas.microsoft.com/office/drawing/2016/5/9/chartex" xmlns:cx4="http://schemas.microsoft.com/office/drawing/2016/5/10/chartex" xmlns:cx5="http://schemas.microsoft.com/office/drawing/2016/5/11/chartex" xmlns:mc="http://schemas.openxmlformats.org/markup-compatibility/2006" xmlns:o="urn:schemas-microsoft-com:office:office" xmlns:r="http://schemas.openxmlformats.org/officeDocument/2006/relationships" xmlns:m="http://schemas.openxmlformats.org/officeDocument/2006/math" xmlns:v="urn:schemas-microsoft-com:vml" xmlns:wp14="http://schemas.microsoft.com/office/word/2010/wordprocessingDrawing" xmlns:wp="http://schemas.openxmlformats.org/drawingml/2006/wordprocessingDrawing" xmlns:w10="urn:schemas-microsoft-com:office:word" xmlns:w="http://schemas.openxmlformats.org/wordprocessingml/2006/main" xmlns:w14="http://schemas.microsoft.com/office/word/2010/wordml" xmlns:w15="http://schemas.microsoft.com/office/word/2012/wordml" xmlns:w16se="http://schemas.microsoft.com/office/word/2015/wordml/symex" xmlns:wpg="http://schemas.microsoft.com/office/word/2010/wordprocessingGroup" xmlns:wpi="http://schemas.microsoft.com/office/word/2010/wordprocessingInk" xmlns:wne="http://schemas.microsoft.com/office/word/2006/wordml" xmlns:wps="http://schemas.microsoft.com/office/word/2010/wordprocessingShape" mc:Ignorable="w14 w15 w16se wp14">
+  <w:abstractNum w:abstractNumId="0" w15:restartNumberingAfterBreak="0">
+    <w:nsid w:val="22EF69E1"/>
+    <w:multiLevelType w:val="hybridMultilevel"/>
+    <w:tmpl w:val="6B2E4358"/>
+    <w:lvl w:ilvl="0" w:tplc="0409000F">
+      <w:start w:val="1"/>
+      <w:numFmt w:val="decimal"/>
+      <w:lvlText w:val="%1."/>
+      <w:lvlJc w:val="left"/>
+      <w:pPr>
+        <w:ind w:left="720" w:hanging="360"/>
+      </w:pPr>
+    </w:lvl>
+    <w:lvl w:ilvl="1" w:tplc="04090019">
+      <w:start w:val="1"/>
+      <w:numFmt w:val="lowerLetter"/>
+      <w:lvlText w:val="%2."/>
+      <w:lvlJc w:val="left"/>
+      <w:pPr>
+        <w:ind w:left="1440" w:hanging="360"/>
+      </w:pPr>
+    </w:lvl>
+    <w:lvl w:ilvl="2" w:tplc="0409001B" w:tentative="1">
+      <w:start w:val="1"/>
+      <w:numFmt w:val="lowerRoman"/>
+      <w:lvlText w:val="%3."/>
+      <w:lvlJc w:val="right"/>
+      <w:pPr>
+        <w:ind w:left="2160" w:hanging="180"/>
+      </w:pPr>
+    </w:lvl>
+    <w:lvl w:ilvl="3" w:tplc="0409000F" w:tentative="1">
+      <w:start w:val="1"/>
+      <w:numFmt w:val="decimal"/>
+      <w:lvlText w:val="%4."/>
+      <w:lvlJc w:val="left"/>
+      <w:pPr>
+        <w:ind w:left="2880" w:hanging="360"/>
+      </w:pPr>
+    </w:lvl>
+    <w:lvl w:ilvl="4" w:tplc="04090019" w:tentative="1">
+      <w:start w:val="1"/>
+      <w:numFmt w:val="lowerLetter"/>
+      <w:lvlText w:val="%5."/>
+      <w:lvlJc w:val="left"/>
+      <w:pPr>
+        <w:ind w:left="3600" w:hanging="360"/>
+      </w:pPr>
+    </w:lvl>
+    <w:lvl w:ilvl="5" w:tplc="0409001B" w:tentative="1">
+      <w:start w:val="1"/>
+      <w:numFmt w:val="lowerRoman"/>
+      <w:lvlText w:val="%6."/>
+      <w:lvlJc w:val="right"/>
+      <w:pPr>
+        <w:ind w:left="4320" w:hanging="180"/>
+      </w:pPr>
+    </w:lvl>
+    <w:lvl w:ilvl="6" w:tplc="0409000F" w:tentative="1">
+      <w:start w:val="1"/>
+      <w:numFmt w:val="decimal"/>
+      <w:lvlText w:val="%7."/>
+      <w:lvlJc w:val="left"/>
+      <w:pPr>
+        <w:ind w:left="5040" w:hanging="360"/>
+      </w:pPr>
+    </w:lvl>
+    <w:lvl w:ilvl="7" w:tplc="04090019" w:tentative="1">
+      <w:start w:val="1"/>
+      <w:numFmt w:val="lowerLetter"/>
+      <w:lvlText w:val="%8."/>
+      <w:lvlJc w:val="left"/>
+      <w:pPr>
+        <w:ind w:left="5760" w:hanging="360"/>
+      </w:pPr>
+    </w:lvl>
+    <w:lvl w:ilvl="8" w:tplc="0409001B" w:tentative="1">
+      <w:start w:val="1"/>
+      <w:numFmt w:val="lowerRoman"/>
+      <w:lvlText w:val="%9."/>
+      <w:lvlJc w:val="right"/>
+      <w:pPr>
+        <w:ind w:left="6480" w:hanging="180"/>
+      </w:pPr>
+    </w:lvl>
+  </w:abstractNum>
+  <w:num w:numId="1">
+    <w:abstractNumId w:val="0"/>
+  </w:num>
+</w:numbering>
 </file>
 
 <file path=word/styles.xml><?xml version="1.0" encoding="utf-8"?>
@@ -952,7 +1449,7 @@
       </w:pPr>
     </w:pPrDefault>
   </w:docDefaults>
-  <w:latentStyles w:defLockedState="0" w:defUIPriority="99" w:defSemiHidden="0" w:defUnhideWhenUsed="0" w:defQFormat="0" w:count="373">
+  <w:latentStyles w:defLockedState="0" w:defUIPriority="99" w:defSemiHidden="0" w:defUnhideWhenUsed="0" w:defQFormat="0" w:count="374">
     <w:lsdException w:name="Normal" w:uiPriority="0" w:qFormat="1"/>
     <w:lsdException w:name="heading 1" w:uiPriority="9" w:qFormat="1"/>
     <w:lsdException w:name="heading 2" w:semiHidden="1" w:uiPriority="9" w:unhideWhenUsed="1" w:qFormat="1"/>
@@ -1058,7 +1555,6 @@
     <w:lsdException w:name="HTML Sample" w:semiHidden="1" w:unhideWhenUsed="1"/>
     <w:lsdException w:name="HTML Typewriter" w:semiHidden="1" w:unhideWhenUsed="1"/>
     <w:lsdException w:name="HTML Variable" w:semiHidden="1" w:unhideWhenUsed="1"/>
-    <w:lsdException w:name="Normal Table" w:semiHidden="1" w:unhideWhenUsed="1"/>
     <w:lsdException w:name="annotation subject" w:semiHidden="1" w:unhideWhenUsed="1"/>
     <w:lsdException w:name="No List" w:semiHidden="1" w:unhideWhenUsed="1"/>
     <w:lsdException w:name="Outline List 1" w:semiHidden="1" w:unhideWhenUsed="1"/>
@@ -1105,10 +1601,8 @@
     <w:lsdException w:name="Table Subtle 2" w:semiHidden="1" w:unhideWhenUsed="1"/>
     <w:lsdException w:name="Table Web 1" w:semiHidden="1" w:unhideWhenUsed="1"/>
     <w:lsdException w:name="Table Web 2" w:semiHidden="1" w:unhideWhenUsed="1"/>
-    <w:lsdException w:name="Table Web 3" w:semiHidden="1" w:unhideWhenUsed="1"/>
     <w:lsdException w:name="Balloon Text" w:semiHidden="1" w:unhideWhenUsed="1"/>
     <w:lsdException w:name="Table Grid" w:uiPriority="39"/>
-    <w:lsdException w:name="Table Theme" w:semiHidden="1" w:unhideWhenUsed="1"/>
     <w:lsdException w:name="Placeholder Text" w:semiHidden="1"/>
     <w:lsdException w:name="No Spacing" w:uiPriority="1" w:qFormat="1"/>
     <w:lsdException w:name="Light Shading" w:uiPriority="60"/>
@@ -1326,6 +1820,7 @@
     <w:lsdException w:name="List Table 7 Colorful Accent 6" w:uiPriority="52"/>
     <w:lsdException w:name="Mention" w:semiHidden="1" w:unhideWhenUsed="1"/>
     <w:lsdException w:name="Smart Hyperlink" w:semiHidden="1" w:unhideWhenUsed="1"/>
+    <w:lsdException w:name="Hashtag" w:semiHidden="1" w:unhideWhenUsed="1"/>
   </w:latentStyles>
   <w:style w:type="paragraph" w:default="1" w:styleId="Normal">
     <w:name w:val="Normal"/>
@@ -1403,6 +1898,26 @@
       <w:sz w:val="48"/>
       <w:szCs w:val="48"/>
     </w:rPr>
+  </w:style>
+  <w:style w:type="paragraph" w:styleId="ListParagraph">
+    <w:name w:val="List Paragraph"/>
+    <w:basedOn w:val="Normal"/>
+    <w:uiPriority w:val="34"/>
+    <w:qFormat/>
+    <w:rsid w:val="00867EBE"/>
+    <w:pPr>
+      <w:ind w:left="720"/>
+      <w:contextualSpacing/>
+    </w:pPr>
+  </w:style>
+  <w:style w:type="paragraph" w:styleId="NoSpacing">
+    <w:name w:val="No Spacing"/>
+    <w:uiPriority w:val="1"/>
+    <w:qFormat/>
+    <w:rsid w:val="00FD200E"/>
+    <w:pPr>
+      <w:spacing w:after="0" w:line="240" w:lineRule="auto"/>
+    </w:pPr>
   </w:style>
 </w:styles>
 </file>

</xml_diff>